<commit_message>
Adiciona postman e finalização login
</commit_message>
<xml_diff>
--- a/Sprint-1-BancoDeDados/M_Documentacao_Cleis.docx
+++ b/Sprint-1-BancoDeDados/M_Documentacao_Cleis.docx
@@ -658,6 +658,8 @@
                 <w:t>Sumário</w:t>
               </w:r>
             </w:p>
+            <w:bookmarkStart w:id="0" w:name="_GoBack"/>
+            <w:bookmarkEnd w:id="0"/>
             <w:p>
               <w:pPr>
                 <w:pStyle w:val="Sumrio1"/>
@@ -699,7 +701,7 @@
                 </w:rPr>
                 <w:fldChar w:fldCharType="separate"/>
               </w:r>
-              <w:hyperlink w:anchor="_Toc16230634" w:history="1">
+              <w:hyperlink w:anchor="_Toc19178488" w:history="1">
                 <w:r>
                   <w:rPr>
                     <w:rStyle w:val="Hyperlink"/>
@@ -726,7 +728,7 @@
                     <w:noProof/>
                     <w:webHidden/>
                   </w:rPr>
-                  <w:instrText xml:space="preserve"> PAGEREF _Toc16230634 \h </w:instrText>
+                  <w:instrText xml:space="preserve"> PAGEREF _Toc19178488 \h </w:instrText>
                 </w:r>
                 <w:r>
                   <w:rPr>
@@ -766,7 +768,7 @@
                   <w:szCs w:val="22"/>
                 </w:rPr>
               </w:pPr>
-              <w:hyperlink w:anchor="_Toc16230635" w:history="1">
+              <w:hyperlink w:anchor="_Toc19178489" w:history="1">
                 <w:r>
                   <w:rPr>
                     <w:rStyle w:val="Hyperlink"/>
@@ -787,7 +789,7 @@
                   <w:szCs w:val="22"/>
                 </w:rPr>
               </w:pPr>
-              <w:hyperlink w:anchor="_Toc16230636" w:history="1">
+              <w:hyperlink w:anchor="_Toc19178490" w:history="1">
                 <w:r>
                   <w:rPr>
                     <w:rStyle w:val="Hyperlink"/>
@@ -814,7 +816,7 @@
                     <w:noProof/>
                     <w:webHidden/>
                   </w:rPr>
-                  <w:instrText xml:space="preserve"> PAGEREF _Toc16230636 \h </w:instrText>
+                  <w:instrText xml:space="preserve"> PAGEREF _Toc19178490 \h </w:instrText>
                 </w:r>
                 <w:r>
                   <w:rPr>
@@ -856,13 +858,13 @@
                   <w:szCs w:val="22"/>
                 </w:rPr>
               </w:pPr>
-              <w:hyperlink w:anchor="_Toc16230637" w:history="1">
+              <w:hyperlink w:anchor="_Toc19178491" w:history="1">
                 <w:r>
                   <w:rPr>
                     <w:rStyle w:val="Hyperlink"/>
                     <w:noProof/>
                   </w:rPr>
-                  <w:t>Modelagem de Software</w:t>
+                  <w:t>Objetivo</w:t>
                 </w:r>
                 <w:r>
                   <w:rPr>
@@ -883,7 +885,7 @@
                     <w:noProof/>
                     <w:webHidden/>
                   </w:rPr>
-                  <w:instrText xml:space="preserve"> PAGEREF _Toc16230637 \h </w:instrText>
+                  <w:instrText xml:space="preserve"> PAGEREF _Toc19178491 \h </w:instrText>
                 </w:r>
                 <w:r>
                   <w:rPr>
@@ -903,7 +905,7 @@
                     <w:noProof/>
                     <w:webHidden/>
                   </w:rPr>
-                  <w:t>5</w:t>
+                  <w:t>2</w:t>
                 </w:r>
                 <w:r>
                   <w:rPr>
@@ -923,13 +925,13 @@
                   <w:szCs w:val="22"/>
                 </w:rPr>
               </w:pPr>
-              <w:hyperlink w:anchor="_Toc16230638" w:history="1">
+              <w:hyperlink w:anchor="_Toc19178492" w:history="1">
                 <w:r>
                   <w:rPr>
                     <w:rStyle w:val="Hyperlink"/>
                     <w:noProof/>
                   </w:rPr>
-                  <w:t>Modelo Lógico</w:t>
+                  <w:t>Sistema Web</w:t>
                 </w:r>
               </w:hyperlink>
             </w:p>
@@ -942,13 +944,82 @@
                   <w:szCs w:val="22"/>
                 </w:rPr>
               </w:pPr>
-              <w:hyperlink w:anchor="_Toc16230639" w:history="1">
+              <w:hyperlink w:anchor="_Toc19178493" w:history="1">
                 <w:r>
                   <w:rPr>
                     <w:rStyle w:val="Hyperlink"/>
                     <w:noProof/>
                   </w:rPr>
-                  <w:t>Modelo Físico</w:t>
+                  <w:t>Sistema mobile</w:t>
+                </w:r>
+              </w:hyperlink>
+            </w:p>
+            <w:p>
+              <w:pPr>
+                <w:pStyle w:val="Sumrio1"/>
+                <w:rPr>
+                  <w:b w:val="0"/>
+                  <w:noProof/>
+                  <w:color w:val="auto"/>
+                  <w:sz w:val="22"/>
+                  <w:szCs w:val="22"/>
+                </w:rPr>
+              </w:pPr>
+              <w:hyperlink w:anchor="_Toc19178494" w:history="1">
+                <w:r>
+                  <w:rPr>
+                    <w:rStyle w:val="Hyperlink"/>
+                    <w:noProof/>
+                  </w:rPr>
+                  <w:t>Modelagem de Software</w:t>
+                </w:r>
+                <w:r>
+                  <w:rPr>
+                    <w:noProof/>
+                    <w:webHidden/>
+                  </w:rPr>
+                  <w:tab/>
+                </w:r>
+                <w:r>
+                  <w:rPr>
+                    <w:noProof/>
+                    <w:webHidden/>
+                  </w:rPr>
+                  <w:fldChar w:fldCharType="begin"/>
+                </w:r>
+                <w:r>
+                  <w:rPr>
+                    <w:noProof/>
+                    <w:webHidden/>
+                  </w:rPr>
+                  <w:instrText xml:space="preserve"> PAGEREF _Toc19178494 \h </w:instrText>
+                </w:r>
+                <w:r>
+                  <w:rPr>
+                    <w:noProof/>
+                    <w:webHidden/>
+                  </w:rPr>
+                </w:r>
+                <w:r>
+                  <w:rPr>
+                    <w:noProof/>
+                    <w:webHidden/>
+                  </w:rPr>
+                  <w:fldChar w:fldCharType="separate"/>
+                </w:r>
+                <w:r>
+                  <w:rPr>
+                    <w:noProof/>
+                    <w:webHidden/>
+                  </w:rPr>
+                  <w:t>3</w:t>
+                </w:r>
+                <w:r>
+                  <w:rPr>
+                    <w:noProof/>
+                    <w:webHidden/>
+                  </w:rPr>
+                  <w:fldChar w:fldCharType="end"/>
                 </w:r>
               </w:hyperlink>
             </w:p>
@@ -961,13 +1032,13 @@
                   <w:szCs w:val="22"/>
                 </w:rPr>
               </w:pPr>
-              <w:hyperlink w:anchor="_Toc16230640" w:history="1">
+              <w:hyperlink w:anchor="_Toc19178495" w:history="1">
                 <w:r>
                   <w:rPr>
                     <w:rStyle w:val="Hyperlink"/>
                     <w:noProof/>
                   </w:rPr>
-                  <w:t>Modelo Conceitual</w:t>
+                  <w:t>Modelo Lógico</w:t>
                 </w:r>
               </w:hyperlink>
             </w:p>
@@ -980,13 +1051,704 @@
                   <w:szCs w:val="22"/>
                 </w:rPr>
               </w:pPr>
-              <w:hyperlink w:anchor="_Toc16230641" w:history="1">
+              <w:hyperlink w:anchor="_Toc19178496" w:history="1">
                 <w:r>
                   <w:rPr>
                     <w:rStyle w:val="Hyperlink"/>
                     <w:noProof/>
                   </w:rPr>
+                  <w:t>Modelo Físico</w:t>
+                </w:r>
+              </w:hyperlink>
+            </w:p>
+            <w:p>
+              <w:pPr>
+                <w:pStyle w:val="Sumrio2"/>
+                <w:rPr>
+                  <w:noProof/>
+                  <w:color w:val="auto"/>
+                  <w:szCs w:val="22"/>
+                </w:rPr>
+              </w:pPr>
+              <w:hyperlink w:anchor="_Toc19178497" w:history="1">
+                <w:r>
+                  <w:rPr>
+                    <w:rStyle w:val="Hyperlink"/>
+                    <w:noProof/>
+                  </w:rPr>
+                  <w:t>Modelo Conceitual</w:t>
+                </w:r>
+              </w:hyperlink>
+            </w:p>
+            <w:p>
+              <w:pPr>
+                <w:pStyle w:val="Sumrio1"/>
+                <w:rPr>
+                  <w:b w:val="0"/>
+                  <w:noProof/>
+                  <w:color w:val="auto"/>
+                  <w:sz w:val="22"/>
+                  <w:szCs w:val="22"/>
+                </w:rPr>
+              </w:pPr>
+              <w:hyperlink w:anchor="_Toc19178498" w:history="1">
+                <w:r>
+                  <w:rPr>
+                    <w:rStyle w:val="Hyperlink"/>
+                    <w:noProof/>
+                  </w:rPr>
                   <w:t>Cronograma</w:t>
+                </w:r>
+                <w:r>
+                  <w:rPr>
+                    <w:noProof/>
+                    <w:webHidden/>
+                  </w:rPr>
+                  <w:tab/>
+                </w:r>
+                <w:r>
+                  <w:rPr>
+                    <w:noProof/>
+                    <w:webHidden/>
+                  </w:rPr>
+                  <w:fldChar w:fldCharType="begin"/>
+                </w:r>
+                <w:r>
+                  <w:rPr>
+                    <w:noProof/>
+                    <w:webHidden/>
+                  </w:rPr>
+                  <w:instrText xml:space="preserve"> PAGEREF _Toc19178498 \h </w:instrText>
+                </w:r>
+                <w:r>
+                  <w:rPr>
+                    <w:noProof/>
+                    <w:webHidden/>
+                  </w:rPr>
+                </w:r>
+                <w:r>
+                  <w:rPr>
+                    <w:noProof/>
+                    <w:webHidden/>
+                  </w:rPr>
+                  <w:fldChar w:fldCharType="separate"/>
+                </w:r>
+                <w:r>
+                  <w:rPr>
+                    <w:noProof/>
+                    <w:webHidden/>
+                  </w:rPr>
+                  <w:t>6</w:t>
+                </w:r>
+                <w:r>
+                  <w:rPr>
+                    <w:noProof/>
+                    <w:webHidden/>
+                  </w:rPr>
+                  <w:fldChar w:fldCharType="end"/>
+                </w:r>
+              </w:hyperlink>
+            </w:p>
+            <w:p>
+              <w:pPr>
+                <w:pStyle w:val="Sumrio1"/>
+                <w:rPr>
+                  <w:b w:val="0"/>
+                  <w:noProof/>
+                  <w:color w:val="auto"/>
+                  <w:sz w:val="22"/>
+                  <w:szCs w:val="22"/>
+                </w:rPr>
+              </w:pPr>
+              <w:hyperlink w:anchor="_Toc19178499" w:history="1">
+                <w:r>
+                  <w:rPr>
+                    <w:rStyle w:val="Hyperlink"/>
+                    <w:noProof/>
+                  </w:rPr>
+                  <w:t>Acesso aos arquivos</w:t>
+                </w:r>
+                <w:r>
+                  <w:rPr>
+                    <w:noProof/>
+                    <w:webHidden/>
+                  </w:rPr>
+                  <w:tab/>
+                </w:r>
+                <w:r>
+                  <w:rPr>
+                    <w:noProof/>
+                    <w:webHidden/>
+                  </w:rPr>
+                  <w:fldChar w:fldCharType="begin"/>
+                </w:r>
+                <w:r>
+                  <w:rPr>
+                    <w:noProof/>
+                    <w:webHidden/>
+                  </w:rPr>
+                  <w:instrText xml:space="preserve"> PAGEREF _Toc19178499 \h </w:instrText>
+                </w:r>
+                <w:r>
+                  <w:rPr>
+                    <w:noProof/>
+                    <w:webHidden/>
+                  </w:rPr>
+                </w:r>
+                <w:r>
+                  <w:rPr>
+                    <w:noProof/>
+                    <w:webHidden/>
+                  </w:rPr>
+                  <w:fldChar w:fldCharType="separate"/>
+                </w:r>
+                <w:r>
+                  <w:rPr>
+                    <w:noProof/>
+                    <w:webHidden/>
+                  </w:rPr>
+                  <w:t>6</w:t>
+                </w:r>
+                <w:r>
+                  <w:rPr>
+                    <w:noProof/>
+                    <w:webHidden/>
+                  </w:rPr>
+                  <w:fldChar w:fldCharType="end"/>
+                </w:r>
+              </w:hyperlink>
+            </w:p>
+            <w:p>
+              <w:pPr>
+                <w:pStyle w:val="Sumrio1"/>
+                <w:rPr>
+                  <w:b w:val="0"/>
+                  <w:noProof/>
+                  <w:color w:val="auto"/>
+                  <w:sz w:val="22"/>
+                  <w:szCs w:val="22"/>
+                </w:rPr>
+              </w:pPr>
+              <w:hyperlink w:anchor="_Toc19178500" w:history="1">
+                <w:r>
+                  <w:rPr>
+                    <w:rStyle w:val="Hyperlink"/>
+                    <w:noProof/>
+                    <w:lang w:eastAsia="en-US"/>
+                  </w:rPr>
+                  <w:t>Funcionalidades</w:t>
+                </w:r>
+                <w:r>
+                  <w:rPr>
+                    <w:noProof/>
+                    <w:webHidden/>
+                  </w:rPr>
+                  <w:tab/>
+                </w:r>
+                <w:r>
+                  <w:rPr>
+                    <w:noProof/>
+                    <w:webHidden/>
+                  </w:rPr>
+                  <w:fldChar w:fldCharType="begin"/>
+                </w:r>
+                <w:r>
+                  <w:rPr>
+                    <w:noProof/>
+                    <w:webHidden/>
+                  </w:rPr>
+                  <w:instrText xml:space="preserve"> PAGEREF _Toc19178500 \h </w:instrText>
+                </w:r>
+                <w:r>
+                  <w:rPr>
+                    <w:noProof/>
+                    <w:webHidden/>
+                  </w:rPr>
+                </w:r>
+                <w:r>
+                  <w:rPr>
+                    <w:noProof/>
+                    <w:webHidden/>
+                  </w:rPr>
+                  <w:fldChar w:fldCharType="separate"/>
+                </w:r>
+                <w:r>
+                  <w:rPr>
+                    <w:noProof/>
+                    <w:webHidden/>
+                  </w:rPr>
+                  <w:t>9</w:t>
+                </w:r>
+                <w:r>
+                  <w:rPr>
+                    <w:noProof/>
+                    <w:webHidden/>
+                  </w:rPr>
+                  <w:fldChar w:fldCharType="end"/>
+                </w:r>
+              </w:hyperlink>
+            </w:p>
+            <w:p>
+              <w:pPr>
+                <w:pStyle w:val="Sumrio2"/>
+                <w:rPr>
+                  <w:noProof/>
+                  <w:color w:val="auto"/>
+                  <w:szCs w:val="22"/>
+                </w:rPr>
+              </w:pPr>
+              <w:hyperlink w:anchor="_Toc19178501" w:history="1">
+                <w:r>
+                  <w:rPr>
+                    <w:rStyle w:val="Hyperlink"/>
+                    <w:noProof/>
+                    <w:lang w:eastAsia="en-US"/>
+                  </w:rPr>
+                  <w:t>Web</w:t>
+                </w:r>
+              </w:hyperlink>
+            </w:p>
+            <w:p>
+              <w:pPr>
+                <w:pStyle w:val="Sumrio2"/>
+                <w:rPr>
+                  <w:noProof/>
+                  <w:color w:val="auto"/>
+                  <w:szCs w:val="22"/>
+                </w:rPr>
+              </w:pPr>
+              <w:hyperlink w:anchor="_Toc19178502" w:history="1">
+                <w:r>
+                  <w:rPr>
+                    <w:rStyle w:val="Hyperlink"/>
+                    <w:noProof/>
+                    <w:lang w:eastAsia="en-US"/>
+                  </w:rPr>
+                  <w:t>Mobile</w:t>
+                </w:r>
+              </w:hyperlink>
+            </w:p>
+            <w:p>
+              <w:pPr>
+                <w:pStyle w:val="Sumrio1"/>
+                <w:rPr>
+                  <w:b w:val="0"/>
+                  <w:noProof/>
+                  <w:color w:val="auto"/>
+                  <w:sz w:val="22"/>
+                  <w:szCs w:val="22"/>
+                </w:rPr>
+              </w:pPr>
+              <w:hyperlink w:anchor="_Toc19178503" w:history="1">
+                <w:r>
+                  <w:rPr>
+                    <w:rStyle w:val="Hyperlink"/>
+                    <w:noProof/>
+                    <w:lang w:eastAsia="en-US"/>
+                  </w:rPr>
+                  <w:t>Protótipos</w:t>
+                </w:r>
+                <w:r>
+                  <w:rPr>
+                    <w:noProof/>
+                    <w:webHidden/>
+                  </w:rPr>
+                  <w:tab/>
+                </w:r>
+                <w:r>
+                  <w:rPr>
+                    <w:noProof/>
+                    <w:webHidden/>
+                  </w:rPr>
+                  <w:fldChar w:fldCharType="begin"/>
+                </w:r>
+                <w:r>
+                  <w:rPr>
+                    <w:noProof/>
+                    <w:webHidden/>
+                  </w:rPr>
+                  <w:instrText xml:space="preserve"> PAGEREF _Toc19178503 \h </w:instrText>
+                </w:r>
+                <w:r>
+                  <w:rPr>
+                    <w:noProof/>
+                    <w:webHidden/>
+                  </w:rPr>
+                </w:r>
+                <w:r>
+                  <w:rPr>
+                    <w:noProof/>
+                    <w:webHidden/>
+                  </w:rPr>
+                  <w:fldChar w:fldCharType="separate"/>
+                </w:r>
+                <w:r>
+                  <w:rPr>
+                    <w:noProof/>
+                    <w:webHidden/>
+                  </w:rPr>
+                  <w:t>10</w:t>
+                </w:r>
+                <w:r>
+                  <w:rPr>
+                    <w:noProof/>
+                    <w:webHidden/>
+                  </w:rPr>
+                  <w:fldChar w:fldCharType="end"/>
+                </w:r>
+              </w:hyperlink>
+            </w:p>
+            <w:p>
+              <w:pPr>
+                <w:pStyle w:val="Sumrio2"/>
+                <w:rPr>
+                  <w:noProof/>
+                  <w:color w:val="auto"/>
+                  <w:szCs w:val="22"/>
+                </w:rPr>
+              </w:pPr>
+              <w:hyperlink w:anchor="_Toc19178504" w:history="1">
+                <w:r>
+                  <w:rPr>
+                    <w:rStyle w:val="Hyperlink"/>
+                    <w:noProof/>
+                    <w:lang w:eastAsia="en-US"/>
+                  </w:rPr>
+                  <w:t>Web</w:t>
+                </w:r>
+              </w:hyperlink>
+            </w:p>
+            <w:p>
+              <w:pPr>
+                <w:pStyle w:val="Sumrio2"/>
+                <w:rPr>
+                  <w:noProof/>
+                  <w:color w:val="auto"/>
+                  <w:szCs w:val="22"/>
+                </w:rPr>
+              </w:pPr>
+              <w:hyperlink w:anchor="_Toc19178505" w:history="1">
+                <w:r>
+                  <w:rPr>
+                    <w:rStyle w:val="Hyperlink"/>
+                    <w:noProof/>
+                    <w:lang w:eastAsia="en-US"/>
+                  </w:rPr>
+                  <w:t>Mobile</w:t>
+                </w:r>
+              </w:hyperlink>
+            </w:p>
+            <w:p>
+              <w:pPr>
+                <w:pStyle w:val="Sumrio1"/>
+                <w:rPr>
+                  <w:b w:val="0"/>
+                  <w:noProof/>
+                  <w:color w:val="auto"/>
+                  <w:sz w:val="22"/>
+                  <w:szCs w:val="22"/>
+                </w:rPr>
+              </w:pPr>
+              <w:hyperlink w:anchor="_Toc19178506" w:history="1">
+                <w:r>
+                  <w:rPr>
+                    <w:rStyle w:val="Hyperlink"/>
+                    <w:noProof/>
+                  </w:rPr>
+                  <w:t>Front-End</w:t>
+                </w:r>
+                <w:r>
+                  <w:rPr>
+                    <w:noProof/>
+                    <w:webHidden/>
+                  </w:rPr>
+                  <w:tab/>
+                </w:r>
+                <w:r>
+                  <w:rPr>
+                    <w:noProof/>
+                    <w:webHidden/>
+                  </w:rPr>
+                  <w:fldChar w:fldCharType="begin"/>
+                </w:r>
+                <w:r>
+                  <w:rPr>
+                    <w:noProof/>
+                    <w:webHidden/>
+                  </w:rPr>
+                  <w:instrText xml:space="preserve"> PAGEREF _Toc19178506 \h </w:instrText>
+                </w:r>
+                <w:r>
+                  <w:rPr>
+                    <w:noProof/>
+                    <w:webHidden/>
+                  </w:rPr>
+                </w:r>
+                <w:r>
+                  <w:rPr>
+                    <w:noProof/>
+                    <w:webHidden/>
+                  </w:rPr>
+                  <w:fldChar w:fldCharType="separate"/>
+                </w:r>
+                <w:r>
+                  <w:rPr>
+                    <w:noProof/>
+                    <w:webHidden/>
+                  </w:rPr>
+                  <w:t>11</w:t>
+                </w:r>
+                <w:r>
+                  <w:rPr>
+                    <w:noProof/>
+                    <w:webHidden/>
+                  </w:rPr>
+                  <w:fldChar w:fldCharType="end"/>
+                </w:r>
+              </w:hyperlink>
+            </w:p>
+            <w:p>
+              <w:pPr>
+                <w:pStyle w:val="Sumrio1"/>
+                <w:rPr>
+                  <w:b w:val="0"/>
+                  <w:noProof/>
+                  <w:color w:val="auto"/>
+                  <w:sz w:val="22"/>
+                  <w:szCs w:val="22"/>
+                </w:rPr>
+              </w:pPr>
+              <w:hyperlink w:anchor="_Toc19178507" w:history="1">
+                <w:r>
+                  <w:rPr>
+                    <w:rStyle w:val="Hyperlink"/>
+                    <w:noProof/>
+                  </w:rPr>
+                  <w:t>Mobile</w:t>
+                </w:r>
+                <w:r>
+                  <w:rPr>
+                    <w:noProof/>
+                    <w:webHidden/>
+                  </w:rPr>
+                  <w:tab/>
+                </w:r>
+                <w:r>
+                  <w:rPr>
+                    <w:noProof/>
+                    <w:webHidden/>
+                  </w:rPr>
+                  <w:fldChar w:fldCharType="begin"/>
+                </w:r>
+                <w:r>
+                  <w:rPr>
+                    <w:noProof/>
+                    <w:webHidden/>
+                  </w:rPr>
+                  <w:instrText xml:space="preserve"> PAGEREF _Toc19178507 \h </w:instrText>
+                </w:r>
+                <w:r>
+                  <w:rPr>
+                    <w:noProof/>
+                    <w:webHidden/>
+                  </w:rPr>
+                </w:r>
+                <w:r>
+                  <w:rPr>
+                    <w:noProof/>
+                    <w:webHidden/>
+                  </w:rPr>
+                  <w:fldChar w:fldCharType="separate"/>
+                </w:r>
+                <w:r>
+                  <w:rPr>
+                    <w:noProof/>
+                    <w:webHidden/>
+                  </w:rPr>
+                  <w:t>12</w:t>
+                </w:r>
+                <w:r>
+                  <w:rPr>
+                    <w:noProof/>
+                    <w:webHidden/>
+                  </w:rPr>
+                  <w:fldChar w:fldCharType="end"/>
+                </w:r>
+              </w:hyperlink>
+            </w:p>
+            <w:p>
+              <w:pPr>
+                <w:pStyle w:val="Sumrio1"/>
+                <w:rPr>
+                  <w:b w:val="0"/>
+                  <w:noProof/>
+                  <w:color w:val="auto"/>
+                  <w:sz w:val="22"/>
+                  <w:szCs w:val="22"/>
+                </w:rPr>
+              </w:pPr>
+              <w:hyperlink w:anchor="_Toc19178508" w:history="1">
+                <w:r>
+                  <w:rPr>
+                    <w:rStyle w:val="Hyperlink"/>
+                    <w:noProof/>
+                  </w:rPr>
+                  <w:t>Arquitetura do Projeto</w:t>
+                </w:r>
+                <w:r>
+                  <w:rPr>
+                    <w:noProof/>
+                    <w:webHidden/>
+                  </w:rPr>
+                  <w:tab/>
+                </w:r>
+                <w:r>
+                  <w:rPr>
+                    <w:noProof/>
+                    <w:webHidden/>
+                  </w:rPr>
+                  <w:fldChar w:fldCharType="begin"/>
+                </w:r>
+                <w:r>
+                  <w:rPr>
+                    <w:noProof/>
+                    <w:webHidden/>
+                  </w:rPr>
+                  <w:instrText xml:space="preserve"> PAGEREF _Toc19178508 \h </w:instrText>
+                </w:r>
+                <w:r>
+                  <w:rPr>
+                    <w:noProof/>
+                    <w:webHidden/>
+                  </w:rPr>
+                </w:r>
+                <w:r>
+                  <w:rPr>
+                    <w:noProof/>
+                    <w:webHidden/>
+                  </w:rPr>
+                  <w:fldChar w:fldCharType="separate"/>
+                </w:r>
+                <w:r>
+                  <w:rPr>
+                    <w:noProof/>
+                    <w:webHidden/>
+                  </w:rPr>
+                  <w:t>13</w:t>
+                </w:r>
+                <w:r>
+                  <w:rPr>
+                    <w:noProof/>
+                    <w:webHidden/>
+                  </w:rPr>
+                  <w:fldChar w:fldCharType="end"/>
+                </w:r>
+              </w:hyperlink>
+            </w:p>
+            <w:p>
+              <w:pPr>
+                <w:pStyle w:val="Sumrio1"/>
+                <w:rPr>
+                  <w:b w:val="0"/>
+                  <w:noProof/>
+                  <w:color w:val="auto"/>
+                  <w:sz w:val="22"/>
+                  <w:szCs w:val="22"/>
+                </w:rPr>
+              </w:pPr>
+              <w:hyperlink w:anchor="_Toc19178509" w:history="1">
+                <w:r>
+                  <w:rPr>
+                    <w:rStyle w:val="Hyperlink"/>
+                    <w:noProof/>
+                  </w:rPr>
+                  <w:t>Referências</w:t>
+                </w:r>
+                <w:r>
+                  <w:rPr>
+                    <w:noProof/>
+                    <w:webHidden/>
+                  </w:rPr>
+                  <w:tab/>
+                </w:r>
+                <w:r>
+                  <w:rPr>
+                    <w:noProof/>
+                    <w:webHidden/>
+                  </w:rPr>
+                  <w:fldChar w:fldCharType="begin"/>
+                </w:r>
+                <w:r>
+                  <w:rPr>
+                    <w:noProof/>
+                    <w:webHidden/>
+                  </w:rPr>
+                  <w:instrText xml:space="preserve"> PAGEREF _Toc19178509 \h </w:instrText>
+                </w:r>
+                <w:r>
+                  <w:rPr>
+                    <w:noProof/>
+                    <w:webHidden/>
+                  </w:rPr>
+                </w:r>
+                <w:r>
+                  <w:rPr>
+                    <w:noProof/>
+                    <w:webHidden/>
+                  </w:rPr>
+                  <w:fldChar w:fldCharType="separate"/>
+                </w:r>
+                <w:r>
+                  <w:rPr>
+                    <w:noProof/>
+                    <w:webHidden/>
+                  </w:rPr>
+                  <w:t>14</w:t>
+                </w:r>
+                <w:r>
+                  <w:rPr>
+                    <w:noProof/>
+                    <w:webHidden/>
+                  </w:rPr>
+                  <w:fldChar w:fldCharType="end"/>
+                </w:r>
+              </w:hyperlink>
+            </w:p>
+            <w:p>
+              <w:pPr>
+                <w:pStyle w:val="Sumrio2"/>
+                <w:rPr>
+                  <w:noProof/>
+                  <w:color w:val="auto"/>
+                  <w:szCs w:val="22"/>
+                </w:rPr>
+              </w:pPr>
+              <w:hyperlink w:anchor="_Toc19178510" w:history="1">
+                <w:r>
+                  <w:rPr>
+                    <w:rStyle w:val="Hyperlink"/>
+                    <w:noProof/>
+                  </w:rPr>
+                  <w:t>Links</w:t>
+                </w:r>
+              </w:hyperlink>
+            </w:p>
+            <w:p>
+              <w:pPr>
+                <w:pStyle w:val="Sumrio2"/>
+                <w:rPr>
+                  <w:noProof/>
+                  <w:color w:val="auto"/>
+                  <w:szCs w:val="22"/>
+                </w:rPr>
+              </w:pPr>
+              <w:hyperlink w:anchor="_Toc19178511" w:history="1">
+                <w:r>
+                  <w:rPr>
+                    <w:rStyle w:val="Hyperlink"/>
+                    <w:noProof/>
+                  </w:rPr>
+                  <w:t>Livros</w:t>
                 </w:r>
               </w:hyperlink>
             </w:p>
@@ -1019,11 +1781,12 @@
       <w:pPr>
         <w:pStyle w:val="cabealho1"/>
       </w:pPr>
-      <w:bookmarkStart w:id="0" w:name="_Toc16230634"/>
-      <w:r>
+      <w:bookmarkStart w:id="1" w:name="_Toc19178488"/>
+      <w:r>
+        <w:lastRenderedPageBreak/>
         <w:t>Resumo</w:t>
       </w:r>
-      <w:bookmarkEnd w:id="0"/>
+      <w:bookmarkEnd w:id="1"/>
       <w:r>
         <w:t xml:space="preserve"> </w:t>
       </w:r>
@@ -1033,11 +1796,11 @@
       <w:pPr>
         <w:pStyle w:val="cabealho2"/>
       </w:pPr>
-      <w:bookmarkStart w:id="1" w:name="_Toc16230635"/>
+      <w:bookmarkStart w:id="2" w:name="_Toc19178489"/>
       <w:r>
         <w:t>Objetivos</w:t>
       </w:r>
-      <w:bookmarkEnd w:id="1"/>
+      <w:bookmarkEnd w:id="2"/>
     </w:p>
     <w:p>
       <w:r>
@@ -1066,14 +1829,14 @@
       <w:pPr>
         <w:pStyle w:val="cabealho1"/>
       </w:pPr>
-      <w:bookmarkStart w:id="2" w:name="_Toc16230636"/>
+      <w:bookmarkStart w:id="3" w:name="_Toc19178490"/>
       <w:r>
         <w:t xml:space="preserve">Descrição do </w:t>
       </w:r>
       <w:r>
         <w:t>projeto</w:t>
       </w:r>
-      <w:bookmarkEnd w:id="2"/>
+      <w:bookmarkEnd w:id="3"/>
     </w:p>
     <w:p>
       <w:pPr>
@@ -1110,9 +1873,11 @@
       <w:pPr>
         <w:pStyle w:val="cabealho1"/>
       </w:pPr>
+      <w:bookmarkStart w:id="4" w:name="_Toc19178491"/>
       <w:r>
         <w:t>Objetivo</w:t>
       </w:r>
+      <w:bookmarkEnd w:id="4"/>
     </w:p>
     <w:p>
       <w:pPr>
@@ -1135,9 +1900,11 @@
       <w:pPr>
         <w:pStyle w:val="Ttulo2"/>
       </w:pPr>
+      <w:bookmarkStart w:id="5" w:name="_Toc19178492"/>
       <w:r>
         <w:t>Sistema Web</w:t>
       </w:r>
+      <w:bookmarkEnd w:id="5"/>
     </w:p>
     <w:p>
       <w:pPr>
@@ -1270,9 +2037,11 @@
       <w:pPr>
         <w:pStyle w:val="Ttulo2"/>
       </w:pPr>
+      <w:bookmarkStart w:id="6" w:name="_Toc19178493"/>
       <w:r>
         <w:t>Sistema mobile</w:t>
       </w:r>
+      <w:bookmarkEnd w:id="6"/>
     </w:p>
     <w:p>
       <w:pPr>
@@ -1441,6 +2210,7 @@
         </w:numPr>
       </w:pPr>
       <w:r>
+        <w:lastRenderedPageBreak/>
         <w:t>O cliente poderá selecionar somente por mês de lançamento;</w:t>
       </w:r>
     </w:p>
@@ -1515,11 +2285,11 @@
       <w:pPr>
         <w:pStyle w:val="cabealho1"/>
       </w:pPr>
-      <w:bookmarkStart w:id="3" w:name="_Toc16230637"/>
+      <w:bookmarkStart w:id="7" w:name="_Toc19178494"/>
       <w:r>
         <w:t>Modelagem de Software</w:t>
       </w:r>
-      <w:bookmarkEnd w:id="3"/>
+      <w:bookmarkEnd w:id="7"/>
     </w:p>
     <w:p>
       <w:r>
@@ -1540,11 +2310,11 @@
       <w:pPr>
         <w:pStyle w:val="cabealho2"/>
       </w:pPr>
-      <w:bookmarkStart w:id="4" w:name="_Toc16230638"/>
+      <w:bookmarkStart w:id="8" w:name="_Toc19178495"/>
       <w:r>
         <w:t>Modelo Lógico</w:t>
       </w:r>
-      <w:bookmarkEnd w:id="4"/>
+      <w:bookmarkEnd w:id="8"/>
     </w:p>
     <w:p>
       <w:r>
@@ -1615,11 +2385,11 @@
       <w:pPr>
         <w:pStyle w:val="cabealho2"/>
       </w:pPr>
-      <w:bookmarkStart w:id="5" w:name="_Toc16230639"/>
+      <w:bookmarkStart w:id="9" w:name="_Toc19178496"/>
       <w:r>
         <w:t>Modelo Físico</w:t>
       </w:r>
-      <w:bookmarkEnd w:id="5"/>
+      <w:bookmarkEnd w:id="9"/>
     </w:p>
     <w:p>
       <w:r>
@@ -1640,6 +2410,7 @@
         <w:rPr>
           <w:noProof/>
         </w:rPr>
+        <w:lastRenderedPageBreak/>
         <w:drawing>
           <wp:inline distT="0" distB="0" distL="0" distR="0" wp14:anchorId="3F3748DC" wp14:editId="47231822">
             <wp:extent cx="5079813" cy="2809875"/>
@@ -1738,8 +2509,6 @@
           </wp:inline>
         </w:drawing>
       </w:r>
-      <w:bookmarkStart w:id="6" w:name="_GoBack"/>
-      <w:bookmarkEnd w:id="6"/>
     </w:p>
     <w:p>
       <w:pPr>
@@ -1750,11 +2519,11 @@
       <w:pPr>
         <w:pStyle w:val="cabealho2"/>
       </w:pPr>
-      <w:bookmarkStart w:id="7" w:name="_Toc16230640"/>
+      <w:bookmarkStart w:id="10" w:name="_Toc19178497"/>
       <w:r>
         <w:t>Modelo Conceitual</w:t>
       </w:r>
-      <w:bookmarkEnd w:id="7"/>
+      <w:bookmarkEnd w:id="10"/>
     </w:p>
     <w:p>
       <w:r>
@@ -1835,9 +2604,12 @@
       <w:pPr>
         <w:pStyle w:val="cabealho1"/>
       </w:pPr>
-      <w:r>
+      <w:bookmarkStart w:id="11" w:name="_Toc19178498"/>
+      <w:r>
+        <w:lastRenderedPageBreak/>
         <w:t>Cronograma</w:t>
       </w:r>
+      <w:bookmarkEnd w:id="11"/>
     </w:p>
     <w:p>
       <w:r>
@@ -1847,7 +2619,13 @@
     <w:p>
       <w:pPr>
         <w:jc w:val="center"/>
-      </w:pPr>
+        <w:rPr>
+          <w:rStyle w:val="Hyperlink"/>
+        </w:rPr>
+      </w:pPr>
+      <w:r>
+        <w:t xml:space="preserve">Sprint 1 - </w:t>
+      </w:r>
       <w:proofErr w:type="spellStart"/>
       <w:r>
         <w:t>Trello</w:t>
@@ -1865,14 +2643,46 @@
         </w:r>
       </w:hyperlink>
     </w:p>
-    <w:p/>
+    <w:p>
+      <w:pPr>
+        <w:jc w:val="center"/>
+      </w:pPr>
+      <w:r>
+        <w:t xml:space="preserve">Sprint 2 – </w:t>
+      </w:r>
+      <w:proofErr w:type="spellStart"/>
+      <w:r>
+        <w:t>Trello</w:t>
+      </w:r>
+      <w:proofErr w:type="spellEnd"/>
+      <w:r>
+        <w:t xml:space="preserve">: </w:t>
+      </w:r>
+      <w:hyperlink r:id="rId17" w:history="1">
+        <w:r>
+          <w:rPr>
+            <w:rStyle w:val="Hyperlink"/>
+          </w:rPr>
+          <w:t>https://trello.com/b/4pagNkUd/mtrelloopflixcleíssprint2</w:t>
+        </w:r>
+      </w:hyperlink>
+    </w:p>
+    <w:p>
+      <w:pPr>
+        <w:rPr>
+          <w:u w:val="single"/>
+        </w:rPr>
+      </w:pPr>
+    </w:p>
     <w:p>
       <w:pPr>
         <w:pStyle w:val="cabealho1"/>
       </w:pPr>
+      <w:bookmarkStart w:id="12" w:name="_Toc19178499"/>
       <w:r>
         <w:t>Acesso aos arquivos</w:t>
       </w:r>
+      <w:bookmarkEnd w:id="12"/>
     </w:p>
     <w:p>
       <w:r>
@@ -1889,7 +2699,7 @@
       <w:r>
         <w:t xml:space="preserve">GitHub: </w:t>
       </w:r>
-      <w:hyperlink r:id="rId17" w:history="1">
+      <w:hyperlink r:id="rId18" w:history="1">
         <w:r>
           <w:rPr>
             <w:rStyle w:val="Hyperlink"/>
@@ -1900,6 +2710,53 @@
     </w:p>
     <w:p>
       <w:pPr>
+        <w:jc w:val="center"/>
+        <w:rPr>
+          <w:rStyle w:val="Hyperlink"/>
+        </w:rPr>
+      </w:pPr>
+      <w:r>
+        <w:t xml:space="preserve">GitHub: </w:t>
+      </w:r>
+      <w:hyperlink r:id="rId19" w:history="1">
+        <w:r>
+          <w:rPr>
+            <w:rStyle w:val="Hyperlink"/>
+          </w:rPr>
+          <w:t>https://github.com/CleAurora/2s2019-OpFlix</w:t>
+        </w:r>
+      </w:hyperlink>
+    </w:p>
+    <w:p>
+      <w:pPr>
+        <w:rPr>
+          <w:rStyle w:val="Hyperlink"/>
+          <w:b/>
+          <w:color w:val="7B4968" w:themeColor="accent5" w:themeShade="BF"/>
+          <w:u w:val="none"/>
+        </w:rPr>
+      </w:pPr>
+      <w:r>
+        <w:rPr>
+          <w:rStyle w:val="Hyperlink"/>
+          <w:b/>
+          <w:color w:val="7B4968" w:themeColor="accent5" w:themeShade="BF"/>
+          <w:u w:val="none"/>
+        </w:rPr>
+        <w:t>SQL Server Management Studio</w:t>
+      </w:r>
+      <w:r>
+        <w:rPr>
+          <w:rStyle w:val="Hyperlink"/>
+          <w:b/>
+          <w:color w:val="7B4968" w:themeColor="accent5" w:themeShade="BF"/>
+          <w:u w:val="none"/>
+        </w:rPr>
+        <w:t xml:space="preserve"> (Banco de Dados)</w:t>
+      </w:r>
+    </w:p>
+    <w:p>
+      <w:pPr>
         <w:rPr>
           <w:rStyle w:val="Hyperlink"/>
           <w:u w:val="none"/>
@@ -2008,6 +2865,802 @@
         </w:rPr>
         <w:t xml:space="preserve"> sua seleção e rodar através da tecla F5. </w:t>
       </w:r>
+    </w:p>
+    <w:p>
+      <w:pPr>
+        <w:rPr>
+          <w:rStyle w:val="Hyperlink"/>
+          <w:u w:val="none"/>
+        </w:rPr>
+      </w:pPr>
+    </w:p>
+    <w:p>
+      <w:pPr>
+        <w:rPr>
+          <w:rStyle w:val="Hyperlink"/>
+          <w:b/>
+          <w:color w:val="7B4968" w:themeColor="accent5" w:themeShade="BF"/>
+          <w:u w:val="none"/>
+        </w:rPr>
+      </w:pPr>
+      <w:r>
+        <w:rPr>
+          <w:rStyle w:val="Hyperlink"/>
+          <w:b/>
+          <w:color w:val="7B4968" w:themeColor="accent5" w:themeShade="BF"/>
+          <w:u w:val="none"/>
+        </w:rPr>
+        <w:t>Visual Studio</w:t>
+      </w:r>
+      <w:r>
+        <w:rPr>
+          <w:rStyle w:val="Hyperlink"/>
+          <w:b/>
+          <w:color w:val="7B4968" w:themeColor="accent5" w:themeShade="BF"/>
+          <w:u w:val="none"/>
+        </w:rPr>
+        <w:t xml:space="preserve"> (</w:t>
+      </w:r>
+      <w:proofErr w:type="spellStart"/>
+      <w:r>
+        <w:rPr>
+          <w:rStyle w:val="Hyperlink"/>
+          <w:b/>
+          <w:color w:val="7B4968" w:themeColor="accent5" w:themeShade="BF"/>
+          <w:u w:val="none"/>
+        </w:rPr>
+        <w:t>Ba</w:t>
+      </w:r>
+      <w:r>
+        <w:rPr>
+          <w:rStyle w:val="Hyperlink"/>
+          <w:b/>
+          <w:color w:val="7B4968" w:themeColor="accent5" w:themeShade="BF"/>
+          <w:u w:val="none"/>
+        </w:rPr>
+        <w:t>ckEnd</w:t>
+      </w:r>
+      <w:proofErr w:type="spellEnd"/>
+      <w:r>
+        <w:rPr>
+          <w:rStyle w:val="Hyperlink"/>
+          <w:b/>
+          <w:color w:val="7B4968" w:themeColor="accent5" w:themeShade="BF"/>
+          <w:u w:val="none"/>
+        </w:rPr>
+        <w:t>)</w:t>
+      </w:r>
+    </w:p>
+    <w:p>
+      <w:pPr>
+        <w:rPr>
+          <w:rStyle w:val="Hyperlink"/>
+          <w:u w:val="none"/>
+        </w:rPr>
+      </w:pPr>
+      <w:r>
+        <w:rPr>
+          <w:rStyle w:val="Hyperlink"/>
+          <w:u w:val="none"/>
+        </w:rPr>
+        <w:t>Observe</w:t>
+      </w:r>
+      <w:r>
+        <w:rPr>
+          <w:rStyle w:val="Hyperlink"/>
+          <w:u w:val="none"/>
+        </w:rPr>
+        <w:t xml:space="preserve"> na pasta Sprint 2 – API – Abra a pasta </w:t>
+      </w:r>
+      <w:proofErr w:type="spellStart"/>
+      <w:r>
+        <w:rPr>
+          <w:rStyle w:val="Hyperlink"/>
+          <w:u w:val="none"/>
+        </w:rPr>
+        <w:t>OpFlix.WebApi</w:t>
+      </w:r>
+      <w:proofErr w:type="spellEnd"/>
+      <w:r>
+        <w:rPr>
+          <w:rStyle w:val="Hyperlink"/>
+          <w:u w:val="none"/>
+        </w:rPr>
+        <w:t xml:space="preserve"> – Abra o arquivo de mesmo nome no </w:t>
+      </w:r>
+      <w:r>
+        <w:rPr>
+          <w:rStyle w:val="Hyperlink"/>
+          <w:u w:val="none"/>
+        </w:rPr>
+        <w:t>V</w:t>
+      </w:r>
+      <w:r>
+        <w:rPr>
+          <w:rStyle w:val="Hyperlink"/>
+          <w:u w:val="none"/>
+        </w:rPr>
+        <w:t xml:space="preserve">isual </w:t>
+      </w:r>
+      <w:r>
+        <w:rPr>
+          <w:rStyle w:val="Hyperlink"/>
+          <w:u w:val="none"/>
+        </w:rPr>
+        <w:t>S</w:t>
+      </w:r>
+      <w:r>
+        <w:rPr>
+          <w:rStyle w:val="Hyperlink"/>
+          <w:u w:val="none"/>
+        </w:rPr>
+        <w:t>tudio.</w:t>
+      </w:r>
+    </w:p>
+    <w:p>
+      <w:pPr>
+        <w:rPr>
+          <w:rStyle w:val="Hyperlink"/>
+          <w:u w:val="none"/>
+        </w:rPr>
+      </w:pPr>
+      <w:r>
+        <w:rPr>
+          <w:noProof/>
+        </w:rPr>
+        <w:lastRenderedPageBreak/>
+        <w:drawing>
+          <wp:inline distT="0" distB="0" distL="0" distR="0" wp14:anchorId="019B900F" wp14:editId="34616613">
+            <wp:extent cx="5732145" cy="3582670"/>
+            <wp:effectExtent l="0" t="0" r="1905" b="0"/>
+            <wp:docPr id="5" name="Imagem 5"/>
+            <wp:cNvGraphicFramePr>
+              <a:graphicFrameLocks xmlns:a="http://schemas.openxmlformats.org/drawingml/2006/main" noChangeAspect="1"/>
+            </wp:cNvGraphicFramePr>
+            <a:graphic xmlns:a="http://schemas.openxmlformats.org/drawingml/2006/main">
+              <a:graphicData uri="http://schemas.openxmlformats.org/drawingml/2006/picture">
+                <pic:pic xmlns:pic="http://schemas.openxmlformats.org/drawingml/2006/picture">
+                  <pic:nvPicPr>
+                    <pic:cNvPr id="1" name=""/>
+                    <pic:cNvPicPr/>
+                  </pic:nvPicPr>
+                  <pic:blipFill>
+                    <a:blip r:embed="rId20"/>
+                    <a:stretch>
+                      <a:fillRect/>
+                    </a:stretch>
+                  </pic:blipFill>
+                  <pic:spPr>
+                    <a:xfrm>
+                      <a:off x="0" y="0"/>
+                      <a:ext cx="5732145" cy="3582670"/>
+                    </a:xfrm>
+                    <a:prstGeom prst="rect">
+                      <a:avLst/>
+                    </a:prstGeom>
+                  </pic:spPr>
+                </pic:pic>
+              </a:graphicData>
+            </a:graphic>
+          </wp:inline>
+        </w:drawing>
+      </w:r>
+      <w:r>
+        <w:rPr>
+          <w:rStyle w:val="Hyperlink"/>
+          <w:u w:val="none"/>
+        </w:rPr>
+        <w:t xml:space="preserve"> </w:t>
+      </w:r>
+    </w:p>
+    <w:p>
+      <w:pPr>
+        <w:rPr>
+          <w:rStyle w:val="Hyperlink"/>
+          <w:u w:val="none"/>
+        </w:rPr>
+      </w:pPr>
+      <w:r>
+        <w:rPr>
+          <w:rStyle w:val="Hyperlink"/>
+          <w:u w:val="none"/>
+        </w:rPr>
+        <w:t>Selecione a opção para rodar o projeto.</w:t>
+      </w:r>
+    </w:p>
+    <w:p>
+      <w:pPr>
+        <w:rPr>
+          <w:rStyle w:val="Hyperlink"/>
+          <w:u w:val="none"/>
+        </w:rPr>
+      </w:pPr>
+      <w:r>
+        <w:rPr>
+          <w:noProof/>
+        </w:rPr>
+        <w:drawing>
+          <wp:inline distT="0" distB="0" distL="0" distR="0" wp14:anchorId="345B521D" wp14:editId="13E25A11">
+            <wp:extent cx="5732145" cy="3582670"/>
+            <wp:effectExtent l="0" t="0" r="1905" b="0"/>
+            <wp:docPr id="6" name="Imagem 6"/>
+            <wp:cNvGraphicFramePr>
+              <a:graphicFrameLocks xmlns:a="http://schemas.openxmlformats.org/drawingml/2006/main" noChangeAspect="1"/>
+            </wp:cNvGraphicFramePr>
+            <a:graphic xmlns:a="http://schemas.openxmlformats.org/drawingml/2006/main">
+              <a:graphicData uri="http://schemas.openxmlformats.org/drawingml/2006/picture">
+                <pic:pic xmlns:pic="http://schemas.openxmlformats.org/drawingml/2006/picture">
+                  <pic:nvPicPr>
+                    <pic:cNvPr id="1" name=""/>
+                    <pic:cNvPicPr/>
+                  </pic:nvPicPr>
+                  <pic:blipFill>
+                    <a:blip r:embed="rId21"/>
+                    <a:stretch>
+                      <a:fillRect/>
+                    </a:stretch>
+                  </pic:blipFill>
+                  <pic:spPr>
+                    <a:xfrm>
+                      <a:off x="0" y="0"/>
+                      <a:ext cx="5732145" cy="3582670"/>
+                    </a:xfrm>
+                    <a:prstGeom prst="rect">
+                      <a:avLst/>
+                    </a:prstGeom>
+                  </pic:spPr>
+                </pic:pic>
+              </a:graphicData>
+            </a:graphic>
+          </wp:inline>
+        </w:drawing>
+      </w:r>
+    </w:p>
+    <w:p>
+      <w:pPr>
+        <w:rPr>
+          <w:rStyle w:val="Hyperlink"/>
+          <w:u w:val="none"/>
+        </w:rPr>
+      </w:pPr>
+      <w:r>
+        <w:rPr>
+          <w:rStyle w:val="Hyperlink"/>
+          <w:u w:val="none"/>
+        </w:rPr>
+        <w:t xml:space="preserve">Abra o </w:t>
+      </w:r>
+      <w:proofErr w:type="spellStart"/>
+      <w:r>
+        <w:rPr>
+          <w:rStyle w:val="Hyperlink"/>
+          <w:u w:val="none"/>
+        </w:rPr>
+        <w:t>postman</w:t>
+      </w:r>
+      <w:proofErr w:type="spellEnd"/>
+      <w:r>
+        <w:rPr>
+          <w:rStyle w:val="Hyperlink"/>
+          <w:u w:val="none"/>
+        </w:rPr>
+        <w:t xml:space="preserve"> através do arquivo exportado e teste as funcionalidades criadas em </w:t>
+      </w:r>
+      <w:proofErr w:type="spellStart"/>
+      <w:r>
+        <w:rPr>
+          <w:rStyle w:val="Hyperlink"/>
+          <w:u w:val="none"/>
+        </w:rPr>
+        <w:t>backend</w:t>
+      </w:r>
+      <w:proofErr w:type="spellEnd"/>
+      <w:r>
+        <w:rPr>
+          <w:rStyle w:val="Hyperlink"/>
+          <w:u w:val="none"/>
+        </w:rPr>
+        <w:t>:</w:t>
+      </w:r>
+    </w:p>
+    <w:p>
+      <w:pPr>
+        <w:rPr>
+          <w:color w:val="000000" w:themeColor="text1"/>
+          <w:sz w:val="18"/>
+        </w:rPr>
+      </w:pPr>
+      <w:r>
+        <w:rPr>
+          <w:color w:val="000000" w:themeColor="text1"/>
+          <w:u w:val="single"/>
+        </w:rPr>
+        <w:t>Público</w:t>
+      </w:r>
+    </w:p>
+    <w:p>
+      <w:pPr>
+        <w:rPr>
+          <w:color w:val="000000" w:themeColor="text1"/>
+        </w:rPr>
+      </w:pPr>
+      <w:r>
+        <w:rPr>
+          <w:color w:val="000000" w:themeColor="text1"/>
+        </w:rPr>
+        <w:t>Login;</w:t>
+      </w:r>
+    </w:p>
+    <w:p>
+      <w:pPr>
+        <w:rPr>
+          <w:color w:val="000000" w:themeColor="text1"/>
+        </w:rPr>
+      </w:pPr>
+      <w:r>
+        <w:rPr>
+          <w:color w:val="000000" w:themeColor="text1"/>
+        </w:rPr>
+        <w:lastRenderedPageBreak/>
+        <w:t xml:space="preserve">Cadastro de novos usuários (pode deixar um </w:t>
+      </w:r>
+      <w:proofErr w:type="spellStart"/>
+      <w:r>
+        <w:rPr>
+          <w:color w:val="000000" w:themeColor="text1"/>
+        </w:rPr>
+        <w:t>endpoint</w:t>
+      </w:r>
+      <w:proofErr w:type="spellEnd"/>
+      <w:r>
+        <w:rPr>
+          <w:color w:val="000000" w:themeColor="text1"/>
+        </w:rPr>
+        <w:t xml:space="preserve"> público para cadastro de novos clientes e um outro </w:t>
+      </w:r>
+      <w:proofErr w:type="spellStart"/>
+      <w:r>
+        <w:rPr>
+          <w:color w:val="000000" w:themeColor="text1"/>
+        </w:rPr>
+        <w:t>endpoint</w:t>
+      </w:r>
+      <w:proofErr w:type="spellEnd"/>
+      <w:r>
+        <w:rPr>
+          <w:color w:val="000000" w:themeColor="text1"/>
+        </w:rPr>
+        <w:t xml:space="preserve"> aonde administradores cadastram outros administradores);</w:t>
+      </w:r>
+    </w:p>
+    <w:p>
+      <w:pPr>
+        <w:rPr>
+          <w:color w:val="000000" w:themeColor="text1"/>
+        </w:rPr>
+      </w:pPr>
+    </w:p>
+    <w:p>
+      <w:pPr>
+        <w:rPr>
+          <w:color w:val="000000" w:themeColor="text1"/>
+          <w:u w:val="single"/>
+        </w:rPr>
+      </w:pPr>
+      <w:r>
+        <w:rPr>
+          <w:color w:val="000000" w:themeColor="text1"/>
+          <w:u w:val="single"/>
+        </w:rPr>
+        <w:t>Administrador</w:t>
+      </w:r>
+    </w:p>
+    <w:p>
+      <w:pPr>
+        <w:rPr>
+          <w:color w:val="000000" w:themeColor="text1"/>
+        </w:rPr>
+      </w:pPr>
+      <w:r>
+        <w:rPr>
+          <w:color w:val="000000" w:themeColor="text1"/>
+        </w:rPr>
+        <w:t>CRUD Lançamentos;</w:t>
+      </w:r>
+    </w:p>
+    <w:p>
+      <w:pPr>
+        <w:rPr>
+          <w:color w:val="000000" w:themeColor="text1"/>
+        </w:rPr>
+      </w:pPr>
+      <w:r>
+        <w:rPr>
+          <w:color w:val="000000" w:themeColor="text1"/>
+        </w:rPr>
+        <w:t>Cadastrar/Listar/Atualizar Categorias;</w:t>
+      </w:r>
+    </w:p>
+    <w:p>
+      <w:pPr>
+        <w:rPr>
+          <w:color w:val="000000" w:themeColor="text1"/>
+        </w:rPr>
+      </w:pPr>
+      <w:r>
+        <w:rPr>
+          <w:color w:val="000000" w:themeColor="text1"/>
+        </w:rPr>
+        <w:t>Cadastrar/Listar/Atualizar Plataformas/Mídias;</w:t>
+      </w:r>
+    </w:p>
+    <w:p>
+      <w:pPr>
+        <w:rPr>
+          <w:color w:val="000000" w:themeColor="text1"/>
+        </w:rPr>
+      </w:pPr>
+    </w:p>
+    <w:p>
+      <w:pPr>
+        <w:rPr>
+          <w:color w:val="000000" w:themeColor="text1"/>
+        </w:rPr>
+      </w:pPr>
+      <w:r>
+        <w:rPr>
+          <w:color w:val="000000" w:themeColor="text1"/>
+        </w:rPr>
+        <w:t>Para verificar as mesmas funcionalidades de uma maneira mais rápida, é possível acessar o Swagger através do endereço:</w:t>
+      </w:r>
+    </w:p>
+    <w:p>
+      <w:pPr>
+        <w:rPr>
+          <w:color w:val="000000" w:themeColor="text1"/>
+        </w:rPr>
+      </w:pPr>
+      <w:hyperlink r:id="rId22" w:history="1">
+        <w:r>
+          <w:rPr>
+            <w:rStyle w:val="Hyperlink"/>
+          </w:rPr>
+          <w:t>http://localhost:5000/swagger/index.html</w:t>
+        </w:r>
+      </w:hyperlink>
+    </w:p>
+    <w:p>
+      <w:pPr>
+        <w:rPr>
+          <w:color w:val="000000" w:themeColor="text1"/>
+        </w:rPr>
+      </w:pPr>
+      <w:r>
+        <w:rPr>
+          <w:color w:val="000000" w:themeColor="text1"/>
+        </w:rPr>
+        <w:t xml:space="preserve">após rodar o projeto, conforme primeiro </w:t>
+      </w:r>
+      <w:proofErr w:type="spellStart"/>
+      <w:r>
+        <w:rPr>
+          <w:color w:val="000000" w:themeColor="text1"/>
+        </w:rPr>
+        <w:t>ítem</w:t>
+      </w:r>
+      <w:proofErr w:type="spellEnd"/>
+      <w:r>
+        <w:rPr>
+          <w:color w:val="000000" w:themeColor="text1"/>
+        </w:rPr>
+        <w:t xml:space="preserve"> desta sessão.</w:t>
+      </w:r>
+    </w:p>
+    <w:p>
+      <w:pPr>
+        <w:rPr>
+          <w:rStyle w:val="Hyperlink"/>
+          <w:u w:val="none"/>
+        </w:rPr>
+      </w:pPr>
+    </w:p>
+    <w:p>
+      <w:pPr>
+        <w:rPr>
+          <w:rStyle w:val="Hyperlink"/>
+          <w:b/>
+          <w:color w:val="7B4968" w:themeColor="accent5" w:themeShade="BF"/>
+          <w:u w:val="none"/>
+        </w:rPr>
+      </w:pPr>
+    </w:p>
+    <w:p>
+      <w:pPr>
+        <w:rPr>
+          <w:rStyle w:val="Hyperlink"/>
+          <w:u w:val="none"/>
+        </w:rPr>
+      </w:pPr>
+    </w:p>
+    <w:p>
+      <w:pPr>
+        <w:rPr>
+          <w:rFonts w:asciiTheme="majorHAnsi" w:eastAsiaTheme="majorEastAsia" w:hAnsiTheme="majorHAnsi" w:cstheme="majorBidi"/>
+          <w:color w:val="7030A0"/>
+          <w:sz w:val="36"/>
+          <w:szCs w:val="36"/>
+          <w:lang w:eastAsia="en-US"/>
+        </w:rPr>
+      </w:pPr>
+      <w:r>
+        <w:rPr>
+          <w:lang w:eastAsia="en-US"/>
+        </w:rPr>
+        <w:br w:type="page"/>
+      </w:r>
+    </w:p>
+    <w:p>
+      <w:pPr>
+        <w:pStyle w:val="cabealho1"/>
+        <w:rPr>
+          <w:lang w:eastAsia="en-US"/>
+        </w:rPr>
+      </w:pPr>
+      <w:bookmarkStart w:id="13" w:name="_Toc19178500"/>
+      <w:r>
+        <w:rPr>
+          <w:lang w:eastAsia="en-US"/>
+        </w:rPr>
+        <w:lastRenderedPageBreak/>
+        <w:t>Funcionalidades</w:t>
+      </w:r>
+      <w:bookmarkEnd w:id="13"/>
+    </w:p>
+    <w:p>
+      <w:pPr>
+        <w:rPr>
+          <w:lang w:eastAsia="en-US"/>
+        </w:rPr>
+      </w:pPr>
+    </w:p>
+    <w:p>
+      <w:pPr>
+        <w:pStyle w:val="cabealho2"/>
+        <w:rPr>
+          <w:lang w:eastAsia="en-US"/>
+        </w:rPr>
+      </w:pPr>
+      <w:bookmarkStart w:id="14" w:name="_Toc19178501"/>
+      <w:r>
+        <w:rPr>
+          <w:lang w:eastAsia="en-US"/>
+        </w:rPr>
+        <w:t>Web</w:t>
+      </w:r>
+      <w:bookmarkEnd w:id="14"/>
+    </w:p>
+    <w:p>
+      <w:pPr>
+        <w:rPr>
+          <w:lang w:eastAsia="en-US"/>
+        </w:rPr>
+      </w:pPr>
+    </w:p>
+    <w:p>
+      <w:pPr>
+        <w:pStyle w:val="cabealho2"/>
+        <w:rPr>
+          <w:lang w:eastAsia="en-US"/>
+        </w:rPr>
+      </w:pPr>
+      <w:bookmarkStart w:id="15" w:name="_Toc19178502"/>
+      <w:r>
+        <w:rPr>
+          <w:lang w:eastAsia="en-US"/>
+        </w:rPr>
+        <w:t>Mobile</w:t>
+      </w:r>
+      <w:bookmarkEnd w:id="15"/>
+    </w:p>
+    <w:p>
+      <w:pPr>
+        <w:rPr>
+          <w:lang w:eastAsia="en-US"/>
+        </w:rPr>
+      </w:pPr>
+    </w:p>
+    <w:p>
+      <w:pPr>
+        <w:rPr>
+          <w:lang w:eastAsia="en-US"/>
+        </w:rPr>
+      </w:pPr>
+      <w:r>
+        <w:rPr>
+          <w:lang w:eastAsia="en-US"/>
+        </w:rPr>
+        <w:br w:type="page"/>
+      </w:r>
+    </w:p>
+    <w:p>
+      <w:pPr>
+        <w:pStyle w:val="cabealho1"/>
+        <w:rPr>
+          <w:lang w:eastAsia="en-US"/>
+        </w:rPr>
+      </w:pPr>
+      <w:bookmarkStart w:id="16" w:name="_Toc19178503"/>
+      <w:r>
+        <w:rPr>
+          <w:lang w:eastAsia="en-US"/>
+        </w:rPr>
+        <w:lastRenderedPageBreak/>
+        <w:t>Protótipos</w:t>
+      </w:r>
+      <w:bookmarkEnd w:id="16"/>
+    </w:p>
+    <w:p>
+      <w:pPr>
+        <w:rPr>
+          <w:lang w:eastAsia="en-US"/>
+        </w:rPr>
+      </w:pPr>
+    </w:p>
+    <w:p>
+      <w:pPr>
+        <w:pStyle w:val="cabealho2"/>
+        <w:rPr>
+          <w:lang w:eastAsia="en-US"/>
+        </w:rPr>
+      </w:pPr>
+      <w:bookmarkStart w:id="17" w:name="_Toc19178504"/>
+      <w:r>
+        <w:rPr>
+          <w:lang w:eastAsia="en-US"/>
+        </w:rPr>
+        <w:t>Web</w:t>
+      </w:r>
+      <w:bookmarkEnd w:id="17"/>
+    </w:p>
+    <w:p>
+      <w:pPr>
+        <w:rPr>
+          <w:lang w:eastAsia="en-US"/>
+        </w:rPr>
+      </w:pPr>
+    </w:p>
+    <w:p>
+      <w:pPr>
+        <w:pStyle w:val="cabealho2"/>
+        <w:rPr>
+          <w:lang w:eastAsia="en-US"/>
+        </w:rPr>
+      </w:pPr>
+      <w:bookmarkStart w:id="18" w:name="_Toc19178505"/>
+      <w:r>
+        <w:rPr>
+          <w:lang w:eastAsia="en-US"/>
+        </w:rPr>
+        <w:t>Mobile</w:t>
+      </w:r>
+      <w:bookmarkEnd w:id="18"/>
+    </w:p>
+    <w:p>
+      <w:pPr>
+        <w:rPr>
+          <w:lang w:eastAsia="en-US"/>
+        </w:rPr>
+      </w:pPr>
+    </w:p>
+    <w:p>
+      <w:pPr>
+        <w:rPr>
+          <w:rFonts w:eastAsiaTheme="minorHAnsi"/>
+          <w:color w:val="FFFFFF" w:themeColor="background1"/>
+          <w:sz w:val="22"/>
+          <w:lang w:eastAsia="en-US"/>
+        </w:rPr>
+      </w:pPr>
+      <w:r>
+        <w:br w:type="page"/>
+      </w:r>
+    </w:p>
+    <w:p>
+      <w:pPr>
+        <w:pStyle w:val="cabealho1"/>
+      </w:pPr>
+      <w:bookmarkStart w:id="19" w:name="_Toc19178506"/>
+      <w:r>
+        <w:lastRenderedPageBreak/>
+        <w:t>Front-</w:t>
+      </w:r>
+      <w:proofErr w:type="spellStart"/>
+      <w:r>
+        <w:t>End</w:t>
+      </w:r>
+      <w:bookmarkEnd w:id="19"/>
+      <w:proofErr w:type="spellEnd"/>
+    </w:p>
+    <w:p/>
+    <w:p>
+      <w:r>
+        <w:br w:type="page"/>
+      </w:r>
+    </w:p>
+    <w:p>
+      <w:pPr>
+        <w:pStyle w:val="cabealho1"/>
+      </w:pPr>
+      <w:bookmarkStart w:id="20" w:name="_Toc19178507"/>
+      <w:r>
+        <w:lastRenderedPageBreak/>
+        <w:t>Mobile</w:t>
+      </w:r>
+      <w:bookmarkEnd w:id="20"/>
+    </w:p>
+    <w:p/>
+    <w:p>
+      <w:r>
+        <w:br w:type="page"/>
+      </w:r>
+    </w:p>
+    <w:p>
+      <w:pPr>
+        <w:pStyle w:val="cabealho1"/>
+      </w:pPr>
+      <w:bookmarkStart w:id="21" w:name="_Toc19178508"/>
+      <w:r>
+        <w:lastRenderedPageBreak/>
+        <w:t>Arquitetura do Projeto</w:t>
+      </w:r>
+      <w:bookmarkEnd w:id="21"/>
+    </w:p>
+    <w:p/>
+    <w:p>
+      <w:r>
+        <w:br w:type="page"/>
+      </w:r>
+    </w:p>
+    <w:p>
+      <w:pPr>
+        <w:pStyle w:val="cabealho1"/>
+      </w:pPr>
+      <w:bookmarkStart w:id="22" w:name="_Toc19178509"/>
+      <w:r>
+        <w:lastRenderedPageBreak/>
+        <w:t>Referências</w:t>
+      </w:r>
+      <w:bookmarkEnd w:id="22"/>
+    </w:p>
+    <w:p/>
+    <w:p>
+      <w:pPr>
+        <w:pStyle w:val="cabealho2"/>
+      </w:pPr>
+      <w:bookmarkStart w:id="23" w:name="_Toc19178510"/>
+      <w:r>
+        <w:t>Links</w:t>
+      </w:r>
+      <w:bookmarkEnd w:id="23"/>
+    </w:p>
+    <w:p/>
+    <w:p>
+      <w:pPr>
+        <w:pStyle w:val="cabealho2"/>
+      </w:pPr>
+      <w:bookmarkStart w:id="24" w:name="_Toc19178511"/>
+      <w:r>
+        <w:t>Livros</w:t>
+      </w:r>
+      <w:bookmarkEnd w:id="24"/>
+    </w:p>
+    <w:p>
+      <w:pPr>
+        <w:rPr>
+          <w:rStyle w:val="Hyperlink"/>
+          <w:u w:val="none"/>
+        </w:rPr>
+      </w:pPr>
     </w:p>
     <w:p>
       <w:pPr>
@@ -5010,6 +6663,7 @@
     <w:rsid w:val="00973EE1"/>
     <w:rsid w:val="00AC3D2E"/>
     <w:rsid w:val="00B153BD"/>
+    <w:rsid w:val="00BD18F3"/>
     <w:rsid w:val="00C26309"/>
     <w:rsid w:val="00EA1FC5"/>
   </w:rsids>
@@ -5735,7 +7389,7 @@
 </file>
 
 <file path=customXml/itemProps3.xml><?xml version="1.0" encoding="utf-8"?>
-<ds:datastoreItem xmlns:ds="http://schemas.openxmlformats.org/officeDocument/2006/customXml" ds:itemID="{BF188B83-05CE-449A-87A3-8218B9F32756}">
+<ds:datastoreItem xmlns:ds="http://schemas.openxmlformats.org/officeDocument/2006/customXml" ds:itemID="{EE06B040-667C-4E45-BEC5-551FE2D7C775}">
   <ds:schemaRefs>
     <ds:schemaRef ds:uri="http://schemas.openxmlformats.org/officeDocument/2006/bibliography"/>
   </ds:schemaRefs>

</xml_diff>